<commit_message>
Added Visio document representing modules, my basic solution structure
</commit_message>
<xml_diff>
--- a/first_semester/programing/final_project/UsefulLinks.docx
+++ b/first_semester/programing/final_project/UsefulLinks.docx
@@ -70,6 +70,11 @@
           <w:ilvl w:val="0"/>
           <w:numId w:val="1"/>
         </w:numPr>
+        <w:rPr>
+          <w:rStyle w:val="Hyperlink"/>
+          <w:color w:val="auto"/>
+          <w:u w:val="none"/>
+        </w:rPr>
       </w:pPr>
       <w:hyperlink r:id="rId8" w:history="1">
         <w:r>
@@ -83,9 +88,31 @@
     <w:p>
       <w:pPr>
         <w:pStyle w:val="Listenabsatz"/>
+        <w:numPr>
+          <w:ilvl w:val="0"/>
+          <w:numId w:val="1"/>
+        </w:numPr>
+      </w:pPr>
+      <w:hyperlink r:id="rId9" w:history="1">
+        <w:r>
+          <w:rPr>
+            <w:rStyle w:val="Hyperlink"/>
+          </w:rPr>
+          <w:t>http://martinfowler.com/articles/injection.html</w:t>
+        </w:r>
+      </w:hyperlink>
+    </w:p>
+    <w:p>
+      <w:pPr>
+        <w:pStyle w:val="Listenabsatz"/>
       </w:pPr>
       <w:bookmarkStart w:id="0" w:name="_GoBack"/>
       <w:bookmarkEnd w:id="0"/>
+    </w:p>
+    <w:p>
+      <w:pPr>
+        <w:pStyle w:val="Listenabsatz"/>
+      </w:pPr>
     </w:p>
     <w:p>
       <w:pPr>

</xml_diff>